<commit_message>
Abbildungen für die Software erstellt
+ Ordner "Machine Learning" in "Software" umbenannt
+ Projektbeschreibung etwas überarbeitet
+ Flussdiagramm, Ablaufdiagramme und Use Case vollständig

TODO:
+ Klassendiagramm muss noch erstellt werden
</commit_message>
<xml_diff>
--- a/Marketing/Projektbeschreibung.docx
+++ b/Marketing/Projektbeschreibung.docx
@@ -1,6 +1,6 @@
 
 <file path=word/document.xml><?xml version="1.0" encoding="utf-8"?>
-<w:document xmlns:wpc="http://schemas.microsoft.com/office/word/2010/wordprocessingCanvas" xmlns:mc="http://schemas.openxmlformats.org/markup-compatibility/2006" xmlns:o="urn:schemas-microsoft-com:office:office" xmlns:r="http://schemas.openxmlformats.org/officeDocument/2006/relationships" xmlns:m="http://schemas.openxmlformats.org/officeDocument/2006/math" xmlns:v="urn:schemas-microsoft-com:vml" xmlns:wp14="http://schemas.microsoft.com/office/word/2010/wordprocessingDrawing" xmlns:wp="http://schemas.openxmlformats.org/drawingml/2006/wordprocessingDrawing" xmlns:w10="urn:schemas-microsoft-com:office:word" xmlns:w="http://schemas.openxmlformats.org/wordprocessingml/2006/main" xmlns:w14="http://schemas.microsoft.com/office/word/2010/wordml" xmlns:w15="http://schemas.microsoft.com/office/word/2012/wordml" xmlns:wpg="http://schemas.microsoft.com/office/word/2010/wordprocessingGroup" xmlns:wpi="http://schemas.microsoft.com/office/word/2010/wordprocessingInk" xmlns:wne="http://schemas.microsoft.com/office/word/2006/wordml" xmlns:wps="http://schemas.microsoft.com/office/word/2010/wordprocessingShape" mc:Ignorable="w14 w15 wp14">
+<w:document xmlns:ve="http://schemas.openxmlformats.org/markup-compatibility/2006" xmlns:o="urn:schemas-microsoft-com:office:office" xmlns:r="http://schemas.openxmlformats.org/officeDocument/2006/relationships" xmlns:m="http://schemas.openxmlformats.org/officeDocument/2006/math" xmlns:v="urn:schemas-microsoft-com:vml" xmlns:wp="http://schemas.openxmlformats.org/drawingml/2006/wordprocessingDrawing" xmlns:w10="urn:schemas-microsoft-com:office:word" xmlns:w="http://schemas.openxmlformats.org/wordprocessingml/2006/main" xmlns:wne="http://schemas.microsoft.com/office/word/2006/wordml">
   <w:body>
     <w:p>
       <w:pPr>
@@ -60,28 +60,34 @@
         <w:t>Laserstrahlquelle</w:t>
       </w:r>
       <w:r>
-        <w:t>, die die Hand des Nutzers anstrahlt</w:t>
-      </w:r>
-      <w:r>
-        <w:t>,</w:t>
-      </w:r>
-      <w:r>
-        <w:t xml:space="preserve"> und mehrere Photodioden, die die </w:t>
-      </w:r>
-      <w:r>
-        <w:t xml:space="preserve">von der Hand </w:t>
-      </w:r>
-      <w:r>
-        <w:t>reflektierten Lichtstrahlen detektieren</w:t>
-      </w:r>
-      <w:r>
-        <w:t xml:space="preserve"> sollen</w:t>
+        <w:t xml:space="preserve"> und mehrere Photodioden</w:t>
       </w:r>
       <w:r>
         <w:t>.</w:t>
       </w:r>
       <w:r>
-        <w:t xml:space="preserve"> Das detektierte Reflexionsmuster wird dann in einem Computerprogramm ausgewertet</w:t>
+        <w:t xml:space="preserve"> D</w:t>
+      </w:r>
+      <w:r>
+        <w:t xml:space="preserve">urch die Laserstrahlquelle </w:t>
+      </w:r>
+      <w:r>
+        <w:t xml:space="preserve">soll die Hand des Nutzers bestrahlt werden, dessen Reflexionsmuster </w:t>
+      </w:r>
+      <w:r>
+        <w:t xml:space="preserve">dann </w:t>
+      </w:r>
+      <w:r>
+        <w:t>durch die Photodioden detektiert werden können.</w:t>
+      </w:r>
+      <w:r>
+        <w:t xml:space="preserve"> Das detekt</w:t>
+      </w:r>
+      <w:r>
+        <w:t>ierte Reflexionsmuster wird</w:t>
+      </w:r>
+      <w:r>
+        <w:t xml:space="preserve"> in einem Computerprogramm ausgewertet</w:t>
       </w:r>
       <w:r>
         <w:t xml:space="preserve"> und einer Geste zugeordnet.</w:t>
@@ -93,16 +99,22 @@
         <w:t>D</w:t>
       </w:r>
       <w:r>
-        <w:t xml:space="preserve">urch die erkannte Geste wird </w:t>
-      </w:r>
-      <w:r>
-        <w:t xml:space="preserve">dann </w:t>
-      </w:r>
-      <w:r>
-        <w:t xml:space="preserve">ein </w:t>
-      </w:r>
-      <w:r>
-        <w:t>Endgerät angesteuert.</w:t>
+        <w:t xml:space="preserve">urch die erkannte Geste </w:t>
+      </w:r>
+      <w:r>
+        <w:t>kann ein beliebiges</w:t>
+      </w:r>
+      <w:r>
+        <w:t xml:space="preserve"> </w:t>
+      </w:r>
+      <w:r>
+        <w:t>Endgerät angesteuert</w:t>
+      </w:r>
+      <w:r>
+        <w:t xml:space="preserve"> werden</w:t>
+      </w:r>
+      <w:r>
+        <w:t>.</w:t>
       </w:r>
     </w:p>
     <w:p>
@@ -165,7 +177,13 @@
     </w:p>
     <w:p>
       <w:r>
-        <w:t xml:space="preserve">Die Befestigung der Photodioden auf oktogonalen Platten bietet die Möglichkeit, abhängig von der Entfernung des Nutzers zu Strahlquelle – der Benutzer kann während des Betriebs entweder stehen oder sitzen </w:t>
+        <w:t>Die Befestigung der Photodioden auf oktogonalen Platten bietet die Möglichkeit, abhängig von der Entfernung des Nutzers zu</w:t>
+      </w:r>
+      <w:r>
+        <w:t>r</w:t>
+      </w:r>
+      <w:r>
+        <w:t xml:space="preserve"> Strahlquelle – der Benutzer kann während des Betriebs entweder stehen oder sitzen </w:t>
       </w:r>
       <w:r>
         <w:t>–</w:t>
@@ -174,7 +192,25 @@
         <w:t xml:space="preserve"> </w:t>
       </w:r>
       <w:r>
-        <w:t>die Anordnung dieser Sensoren beliebig zu verändern und diese so an die aktuelle Entfernung anzupassen: Sitzt der Nutzer an seinem Schreibtisch, so bietet es sich an, viele Photodioden auf einen relativ kleinen Bereich zu konzentrieren und deshalb mehrere Photoplatten direkt an einander zu stecken. Soll der Gestikulaser stattdessen aus dem Stand heraus bedient werden und die Sensoren liegen auf dem Boden, so werden die Lichtstrahlen auf einen größeren Bereich reflektiert und es bietet sich an, die Platten mit den Photodioden nicht direkt an einander zu stecken, sondern sie über Zwischenelemente zu verbinden, sodass ebenfalls ein größerer Berei</w:t>
+        <w:t>die Anordnung dieser Sensoren beliebig zu verändern und diese so an die aktuelle Entfernung anzupassen: Sitzt der Nutzer an seinem Schreibtisch, so bietet es sich an, viele Photodioden auf einen relativ kleinen Bereich zu konzentrieren und deshalb mehrere Photoplatten direkt an einander zu stecken. Soll der Gestikulaser stattdessen aus dem Stand heraus bedient werden und die Sensoren liegen auf dem Boden, so werden die Lichtstrahlen auf einen größeren Bereich reflektiert</w:t>
+      </w:r>
+      <w:r>
+        <w:t>.</w:t>
+      </w:r>
+      <w:r>
+        <w:t xml:space="preserve"> </w:t>
+      </w:r>
+      <w:r>
+        <w:t>Hier bietet es</w:t>
+      </w:r>
+      <w:r>
+        <w:t xml:space="preserve"> sich an, die Platten mit den Photodioden </w:t>
+      </w:r>
+      <w:r>
+        <w:t>über</w:t>
+      </w:r>
+      <w:r>
+        <w:t xml:space="preserve"> Zwischenelemente zu verbinden, sodass ebenfalls ein größerer Berei</w:t>
       </w:r>
       <w:r>
         <w:t>ch abgedeckt werden kann.</w:t>
@@ -224,10 +260,19 @@
         <w:t xml:space="preserve"> </w:t>
       </w:r>
       <w:r>
-        <w:t>Wenn das Modell erst mal trainiert ist, kann es verwendet werden,</w:t>
-      </w:r>
-      <w:r>
-        <w:t xml:space="preserve"> um aus dem detektierten Reflex</w:t>
+        <w:t xml:space="preserve">Wenn das Modell erst </w:t>
+      </w:r>
+      <w:r>
+        <w:t>ein</w:t>
+      </w:r>
+      <w:r>
+        <w:t xml:space="preserve">mal trainiert ist, </w:t>
+      </w:r>
+      <w:r>
+        <w:t xml:space="preserve">wird dieses dazu verwendet, </w:t>
+      </w:r>
+      <w:r>
+        <w:t>um aus dem detektierten Reflex</w:t>
       </w:r>
       <w:r>
         <w:t>ionsmuste</w:t>
@@ -236,10 +281,16 @@
         <w:t xml:space="preserve">r direkt </w:t>
       </w:r>
       <w:r>
-        <w:t xml:space="preserve">eine Geste zu erkennen, </w:t>
-      </w:r>
-      <w:r>
-        <w:t xml:space="preserve">indem es auf Basis der Messdaten der Photodioden die Position und die Lage der Hand des Nutzers vorhersagt, </w:t>
+        <w:t>eine Geste zu erkennen</w:t>
+      </w:r>
+      <w:r>
+        <w:t xml:space="preserve">. </w:t>
+      </w:r>
+      <w:r>
+        <w:t>Dafür wird</w:t>
+      </w:r>
+      <w:r>
+        <w:t xml:space="preserve"> auf Basis der Messdaten der Photodioden die Position und die Lage der Hand des Nutzers vorhersagt, </w:t>
       </w:r>
       <w:r>
         <w:t xml:space="preserve">ohne, dass die präzisen Daten des Sensorhandschuhs </w:t>
@@ -262,16 +313,47 @@
         <w:t xml:space="preserve">Langfristig soll der Gestikulaser </w:t>
       </w:r>
       <w:r>
-        <w:t>eingesetzt</w:t>
-      </w:r>
-      <w:r>
-        <w:t xml:space="preserve"> werden können, um verschiedene Endgeräte steuern zu können.</w:t>
-      </w:r>
-      <w:r>
-        <w:t xml:space="preserve"> Für die aktuelle Testphase soll die Gestensteuerung für ein ferngesteuertes Auto genutzt werden.</w:t>
-      </w:r>
-      <w:r>
-        <w:t xml:space="preserve"> Es sind jedoch auch weiterführende Anwendungen denkbar, wie beispielsweise die Steuerung einer Smart Home Einrichtung. Durch das modulare Konzept mit den zusammensteckbaren Photoplatten ist in Zukunft eventuell sogar eine Erweiterung auf eine Ganzkörpersteuerung denkbar, die dann z.B. in einer Cave verwendet werden könnte.</w:t>
+        <w:t>zur Steuerung verschiedener Endgeräte eingesetzt werden</w:t>
+      </w:r>
+      <w:r>
+        <w:t>.</w:t>
+      </w:r>
+      <w:r>
+        <w:t xml:space="preserve"> Für die aktuelle Testphase </w:t>
+      </w:r>
+      <w:r>
+        <w:t>wird</w:t>
+      </w:r>
+      <w:r>
+        <w:t xml:space="preserve"> </w:t>
+      </w:r>
+      <w:r>
+        <w:t xml:space="preserve">die </w:t>
+      </w:r>
+      <w:r>
+        <w:t xml:space="preserve">Gestensteuerung </w:t>
+      </w:r>
+      <w:r>
+        <w:t>eines</w:t>
+      </w:r>
+      <w:r>
+        <w:t xml:space="preserve"> fer</w:t>
+      </w:r>
+      <w:r>
+        <w:t>ngesteuertes Auto</w:t>
+      </w:r>
+      <w:r>
+        <w:t xml:space="preserve"> realisiert.</w:t>
+      </w:r>
+      <w:r>
+        <w:t xml:space="preserve"> </w:t>
+      </w:r>
+      <w:r>
+        <w:t xml:space="preserve">Es sind jedoch auch weiterführende Anwendungen denkbar, wie beispielsweise die Steuerung einer Smart Home Einrichtung. Durch das modulare Konzept mit den zusammensteckbaren Photoplatten ist in Zukunft </w:t>
+      </w:r>
+      <w:r>
+        <w:lastRenderedPageBreak/>
+        <w:t>eventuell sogar eine Erweiterung auf eine Ganzkörpersteuerung denkbar, die dann z.B. in einer Cave verwendet werden könnte.</w:t>
       </w:r>
       <w:bookmarkStart w:id="0" w:name="_GoBack"/>
       <w:bookmarkEnd w:id="0"/>
@@ -287,8 +369,8 @@
 </file>
 
 <file path=word/numbering.xml><?xml version="1.0" encoding="utf-8"?>
-<w:numbering xmlns:wpc="http://schemas.microsoft.com/office/word/2010/wordprocessingCanvas" xmlns:mc="http://schemas.openxmlformats.org/markup-compatibility/2006" xmlns:o="urn:schemas-microsoft-com:office:office" xmlns:r="http://schemas.openxmlformats.org/officeDocument/2006/relationships" xmlns:m="http://schemas.openxmlformats.org/officeDocument/2006/math" xmlns:v="urn:schemas-microsoft-com:vml" xmlns:wp14="http://schemas.microsoft.com/office/word/2010/wordprocessingDrawing" xmlns:wp="http://schemas.openxmlformats.org/drawingml/2006/wordprocessingDrawing" xmlns:w10="urn:schemas-microsoft-com:office:word" xmlns:w="http://schemas.openxmlformats.org/wordprocessingml/2006/main" xmlns:w14="http://schemas.microsoft.com/office/word/2010/wordml" xmlns:w15="http://schemas.microsoft.com/office/word/2012/wordml" xmlns:wpg="http://schemas.microsoft.com/office/word/2010/wordprocessingGroup" xmlns:wpi="http://schemas.microsoft.com/office/word/2010/wordprocessingInk" xmlns:wne="http://schemas.microsoft.com/office/word/2006/wordml" xmlns:wps="http://schemas.microsoft.com/office/word/2010/wordprocessingShape" mc:Ignorable="w14 w15 wp14">
-  <w:abstractNum w:abstractNumId="0" w15:restartNumberingAfterBreak="0">
+<w:numbering xmlns:ve="http://schemas.openxmlformats.org/markup-compatibility/2006" xmlns:o="urn:schemas-microsoft-com:office:office" xmlns:r="http://schemas.openxmlformats.org/officeDocument/2006/relationships" xmlns:m="http://schemas.openxmlformats.org/officeDocument/2006/math" xmlns:v="urn:schemas-microsoft-com:vml" xmlns:wp="http://schemas.openxmlformats.org/drawingml/2006/wordprocessingDrawing" xmlns:w10="urn:schemas-microsoft-com:office:word" xmlns:w="http://schemas.openxmlformats.org/wordprocessingml/2006/main" xmlns:wne="http://schemas.microsoft.com/office/word/2006/wordml">
+  <w:abstractNum w:abstractNumId="0">
     <w:nsid w:val="62DF45F5"/>
     <w:multiLevelType w:val="hybridMultilevel"/>
     <w:tmpl w:val="0B32FA76"/>
@@ -428,7 +510,7 @@
       </w:rPr>
     </w:lvl>
   </w:abstractNum>
-  <w:abstractNum w:abstractNumId="1" w15:restartNumberingAfterBreak="0">
+  <w:abstractNum w:abstractNumId="1">
     <w:nsid w:val="7DB55BB6"/>
     <w:multiLevelType w:val="hybridMultilevel"/>
     <w:tmpl w:val="6366C08E"/>
@@ -578,7 +660,7 @@
 </file>
 
 <file path=word/styles.xml><?xml version="1.0" encoding="utf-8"?>
-<w:styles xmlns:mc="http://schemas.openxmlformats.org/markup-compatibility/2006" xmlns:r="http://schemas.openxmlformats.org/officeDocument/2006/relationships" xmlns:w="http://schemas.openxmlformats.org/wordprocessingml/2006/main" xmlns:w14="http://schemas.microsoft.com/office/word/2010/wordml" xmlns:w15="http://schemas.microsoft.com/office/word/2012/wordml" mc:Ignorable="w14 w15">
+<w:styles xmlns:r="http://schemas.openxmlformats.org/officeDocument/2006/relationships" xmlns:w="http://schemas.openxmlformats.org/wordprocessingml/2006/main">
   <w:docDefaults>
     <w:rPrDefault>
       <w:rPr>
@@ -594,382 +676,149 @@
       </w:pPr>
     </w:pPrDefault>
   </w:docDefaults>
-  <w:latentStyles w:defLockedState="0" w:defUIPriority="99" w:defSemiHidden="0" w:defUnhideWhenUsed="0" w:defQFormat="0" w:count="371">
-    <w:lsdException w:name="Normal" w:uiPriority="0" w:qFormat="1"/>
-    <w:lsdException w:name="heading 1" w:uiPriority="9" w:qFormat="1"/>
-    <w:lsdException w:name="heading 2" w:semiHidden="1" w:uiPriority="9" w:unhideWhenUsed="1" w:qFormat="1"/>
-    <w:lsdException w:name="heading 3" w:semiHidden="1" w:uiPriority="9" w:unhideWhenUsed="1" w:qFormat="1"/>
-    <w:lsdException w:name="heading 4" w:semiHidden="1" w:uiPriority="9" w:unhideWhenUsed="1" w:qFormat="1"/>
-    <w:lsdException w:name="heading 5" w:semiHidden="1" w:uiPriority="9" w:unhideWhenUsed="1" w:qFormat="1"/>
-    <w:lsdException w:name="heading 6" w:semiHidden="1" w:uiPriority="9" w:unhideWhenUsed="1" w:qFormat="1"/>
-    <w:lsdException w:name="heading 7" w:semiHidden="1" w:uiPriority="9" w:unhideWhenUsed="1" w:qFormat="1"/>
-    <w:lsdException w:name="heading 8" w:semiHidden="1" w:uiPriority="9" w:unhideWhenUsed="1" w:qFormat="1"/>
-    <w:lsdException w:name="heading 9" w:semiHidden="1" w:uiPriority="9" w:unhideWhenUsed="1" w:qFormat="1"/>
-    <w:lsdException w:name="index 1" w:semiHidden="1" w:unhideWhenUsed="1"/>
-    <w:lsdException w:name="index 2" w:semiHidden="1" w:unhideWhenUsed="1"/>
-    <w:lsdException w:name="index 3" w:semiHidden="1" w:unhideWhenUsed="1"/>
-    <w:lsdException w:name="index 4" w:semiHidden="1" w:unhideWhenUsed="1"/>
-    <w:lsdException w:name="index 5" w:semiHidden="1" w:unhideWhenUsed="1"/>
-    <w:lsdException w:name="index 6" w:semiHidden="1" w:unhideWhenUsed="1"/>
-    <w:lsdException w:name="index 7" w:semiHidden="1" w:unhideWhenUsed="1"/>
-    <w:lsdException w:name="index 8" w:semiHidden="1" w:unhideWhenUsed="1"/>
-    <w:lsdException w:name="index 9" w:semiHidden="1" w:unhideWhenUsed="1"/>
-    <w:lsdException w:name="toc 1" w:semiHidden="1" w:uiPriority="39" w:unhideWhenUsed="1"/>
-    <w:lsdException w:name="toc 2" w:semiHidden="1" w:uiPriority="39" w:unhideWhenUsed="1"/>
-    <w:lsdException w:name="toc 3" w:semiHidden="1" w:uiPriority="39" w:unhideWhenUsed="1"/>
-    <w:lsdException w:name="toc 4" w:semiHidden="1" w:uiPriority="39" w:unhideWhenUsed="1"/>
-    <w:lsdException w:name="toc 5" w:semiHidden="1" w:uiPriority="39" w:unhideWhenUsed="1"/>
-    <w:lsdException w:name="toc 6" w:semiHidden="1" w:uiPriority="39" w:unhideWhenUsed="1"/>
-    <w:lsdException w:name="toc 7" w:semiHidden="1" w:uiPriority="39" w:unhideWhenUsed="1"/>
-    <w:lsdException w:name="toc 8" w:semiHidden="1" w:uiPriority="39" w:unhideWhenUsed="1"/>
-    <w:lsdException w:name="toc 9" w:semiHidden="1" w:uiPriority="39" w:unhideWhenUsed="1"/>
-    <w:lsdException w:name="Normal Indent" w:semiHidden="1" w:unhideWhenUsed="1"/>
-    <w:lsdException w:name="footnote text" w:semiHidden="1" w:unhideWhenUsed="1"/>
-    <w:lsdException w:name="annotation text" w:semiHidden="1" w:unhideWhenUsed="1"/>
-    <w:lsdException w:name="header" w:semiHidden="1" w:unhideWhenUsed="1"/>
-    <w:lsdException w:name="footer" w:semiHidden="1" w:unhideWhenUsed="1"/>
-    <w:lsdException w:name="index heading" w:semiHidden="1" w:unhideWhenUsed="1"/>
-    <w:lsdException w:name="caption" w:semiHidden="1" w:uiPriority="35" w:unhideWhenUsed="1" w:qFormat="1"/>
-    <w:lsdException w:name="table of figures" w:semiHidden="1" w:unhideWhenUsed="1"/>
-    <w:lsdException w:name="envelope address" w:semiHidden="1" w:unhideWhenUsed="1"/>
-    <w:lsdException w:name="envelope return" w:semiHidden="1" w:unhideWhenUsed="1"/>
-    <w:lsdException w:name="footnote reference" w:semiHidden="1" w:unhideWhenUsed="1"/>
-    <w:lsdException w:name="annotation reference" w:semiHidden="1" w:unhideWhenUsed="1"/>
-    <w:lsdException w:name="line number" w:semiHidden="1" w:unhideWhenUsed="1"/>
-    <w:lsdException w:name="page number" w:semiHidden="1" w:unhideWhenUsed="1"/>
-    <w:lsdException w:name="endnote reference" w:semiHidden="1" w:unhideWhenUsed="1"/>
-    <w:lsdException w:name="endnote text" w:semiHidden="1" w:unhideWhenUsed="1"/>
-    <w:lsdException w:name="table of authorities" w:semiHidden="1" w:unhideWhenUsed="1"/>
-    <w:lsdException w:name="macro" w:semiHidden="1" w:unhideWhenUsed="1"/>
-    <w:lsdException w:name="toa heading" w:semiHidden="1" w:unhideWhenUsed="1"/>
-    <w:lsdException w:name="List" w:semiHidden="1" w:unhideWhenUsed="1"/>
-    <w:lsdException w:name="List Bullet" w:semiHidden="1" w:unhideWhenUsed="1"/>
-    <w:lsdException w:name="List Number" w:semiHidden="1" w:unhideWhenUsed="1"/>
-    <w:lsdException w:name="List 2" w:semiHidden="1" w:unhideWhenUsed="1"/>
-    <w:lsdException w:name="List 3" w:semiHidden="1" w:unhideWhenUsed="1"/>
-    <w:lsdException w:name="List 4" w:semiHidden="1" w:unhideWhenUsed="1"/>
-    <w:lsdException w:name="List 5" w:semiHidden="1" w:unhideWhenUsed="1"/>
-    <w:lsdException w:name="List Bullet 2" w:semiHidden="1" w:unhideWhenUsed="1"/>
-    <w:lsdException w:name="List Bullet 3" w:semiHidden="1" w:unhideWhenUsed="1"/>
-    <w:lsdException w:name="List Bullet 4" w:semiHidden="1" w:unhideWhenUsed="1"/>
-    <w:lsdException w:name="List Bullet 5" w:semiHidden="1" w:unhideWhenUsed="1"/>
-    <w:lsdException w:name="List Number 2" w:semiHidden="1" w:unhideWhenUsed="1"/>
-    <w:lsdException w:name="List Number 3" w:semiHidden="1" w:unhideWhenUsed="1"/>
-    <w:lsdException w:name="List Number 4" w:semiHidden="1" w:unhideWhenUsed="1"/>
-    <w:lsdException w:name="List Number 5" w:semiHidden="1" w:unhideWhenUsed="1"/>
-    <w:lsdException w:name="Title" w:uiPriority="10" w:qFormat="1"/>
-    <w:lsdException w:name="Closing" w:semiHidden="1" w:unhideWhenUsed="1"/>
-    <w:lsdException w:name="Signature" w:semiHidden="1" w:unhideWhenUsed="1"/>
-    <w:lsdException w:name="Default Paragraph Font" w:semiHidden="1" w:uiPriority="1" w:unhideWhenUsed="1"/>
-    <w:lsdException w:name="Body Text" w:semiHidden="1" w:unhideWhenUsed="1"/>
-    <w:lsdException w:name="Body Text Indent" w:semiHidden="1" w:unhideWhenUsed="1"/>
-    <w:lsdException w:name="List Continue" w:semiHidden="1" w:unhideWhenUsed="1"/>
-    <w:lsdException w:name="List Continue 2" w:semiHidden="1" w:unhideWhenUsed="1"/>
-    <w:lsdException w:name="List Continue 3" w:semiHidden="1" w:unhideWhenUsed="1"/>
-    <w:lsdException w:name="List Continue 4" w:semiHidden="1" w:unhideWhenUsed="1"/>
-    <w:lsdException w:name="List Continue 5" w:semiHidden="1" w:unhideWhenUsed="1"/>
-    <w:lsdException w:name="Message Header" w:semiHidden="1" w:unhideWhenUsed="1"/>
-    <w:lsdException w:name="Subtitle" w:uiPriority="11" w:qFormat="1"/>
-    <w:lsdException w:name="Salutation" w:semiHidden="1" w:unhideWhenUsed="1"/>
-    <w:lsdException w:name="Date" w:semiHidden="1" w:unhideWhenUsed="1"/>
-    <w:lsdException w:name="Body Text First Indent" w:semiHidden="1" w:unhideWhenUsed="1"/>
-    <w:lsdException w:name="Body Text First Indent 2" w:semiHidden="1" w:unhideWhenUsed="1"/>
-    <w:lsdException w:name="Note Heading" w:semiHidden="1" w:unhideWhenUsed="1"/>
-    <w:lsdException w:name="Body Text 2" w:semiHidden="1" w:unhideWhenUsed="1"/>
-    <w:lsdException w:name="Body Text 3" w:semiHidden="1" w:unhideWhenUsed="1"/>
-    <w:lsdException w:name="Body Text Indent 2" w:semiHidden="1" w:unhideWhenUsed="1"/>
-    <w:lsdException w:name="Body Text Indent 3" w:semiHidden="1" w:unhideWhenUsed="1"/>
-    <w:lsdException w:name="Block Text" w:semiHidden="1" w:unhideWhenUsed="1"/>
-    <w:lsdException w:name="Hyperlink" w:semiHidden="1" w:unhideWhenUsed="1"/>
-    <w:lsdException w:name="FollowedHyperlink" w:semiHidden="1" w:unhideWhenUsed="1"/>
-    <w:lsdException w:name="Strong" w:uiPriority="22" w:qFormat="1"/>
-    <w:lsdException w:name="Emphasis" w:uiPriority="20" w:qFormat="1"/>
-    <w:lsdException w:name="Document Map" w:semiHidden="1" w:unhideWhenUsed="1"/>
-    <w:lsdException w:name="Plain Text" w:semiHidden="1" w:unhideWhenUsed="1"/>
-    <w:lsdException w:name="E-mail Signature" w:semiHidden="1" w:unhideWhenUsed="1"/>
-    <w:lsdException w:name="HTML Top of Form" w:semiHidden="1" w:unhideWhenUsed="1"/>
-    <w:lsdException w:name="HTML Bottom of Form" w:semiHidden="1" w:unhideWhenUsed="1"/>
-    <w:lsdException w:name="Normal (Web)" w:semiHidden="1" w:unhideWhenUsed="1"/>
-    <w:lsdException w:name="HTML Acronym" w:semiHidden="1" w:unhideWhenUsed="1"/>
-    <w:lsdException w:name="HTML Address" w:semiHidden="1" w:unhideWhenUsed="1"/>
-    <w:lsdException w:name="HTML Cite" w:semiHidden="1" w:unhideWhenUsed="1"/>
-    <w:lsdException w:name="HTML Code" w:semiHidden="1" w:unhideWhenUsed="1"/>
-    <w:lsdException w:name="HTML Definition" w:semiHidden="1" w:unhideWhenUsed="1"/>
-    <w:lsdException w:name="HTML Keyboard" w:semiHidden="1" w:unhideWhenUsed="1"/>
-    <w:lsdException w:name="HTML Preformatted" w:semiHidden="1" w:unhideWhenUsed="1"/>
-    <w:lsdException w:name="HTML Sample" w:semiHidden="1" w:unhideWhenUsed="1"/>
-    <w:lsdException w:name="HTML Typewriter" w:semiHidden="1" w:unhideWhenUsed="1"/>
-    <w:lsdException w:name="HTML Variable" w:semiHidden="1" w:unhideWhenUsed="1"/>
-    <w:lsdException w:name="Normal Table" w:semiHidden="1" w:unhideWhenUsed="1"/>
-    <w:lsdException w:name="annotation subject" w:semiHidden="1" w:unhideWhenUsed="1"/>
-    <w:lsdException w:name="No List" w:semiHidden="1" w:unhideWhenUsed="1"/>
-    <w:lsdException w:name="Outline List 1" w:semiHidden="1" w:unhideWhenUsed="1"/>
-    <w:lsdException w:name="Outline List 2" w:semiHidden="1" w:unhideWhenUsed="1"/>
-    <w:lsdException w:name="Outline List 3" w:semiHidden="1" w:unhideWhenUsed="1"/>
-    <w:lsdException w:name="Table Simple 1" w:semiHidden="1" w:unhideWhenUsed="1"/>
-    <w:lsdException w:name="Table Simple 2" w:semiHidden="1" w:unhideWhenUsed="1"/>
-    <w:lsdException w:name="Table Simple 3" w:semiHidden="1" w:unhideWhenUsed="1"/>
-    <w:lsdException w:name="Table Classic 1" w:semiHidden="1" w:unhideWhenUsed="1"/>
-    <w:lsdException w:name="Table Classic 2" w:semiHidden="1" w:unhideWhenUsed="1"/>
-    <w:lsdException w:name="Table Classic 3" w:semiHidden="1" w:unhideWhenUsed="1"/>
-    <w:lsdException w:name="Table Classic 4" w:semiHidden="1" w:unhideWhenUsed="1"/>
-    <w:lsdException w:name="Table Colorful 1" w:semiHidden="1" w:unhideWhenUsed="1"/>
-    <w:lsdException w:name="Table Colorful 2" w:semiHidden="1" w:unhideWhenUsed="1"/>
-    <w:lsdException w:name="Table Colorful 3" w:semiHidden="1" w:unhideWhenUsed="1"/>
-    <w:lsdException w:name="Table Columns 1" w:semiHidden="1" w:unhideWhenUsed="1"/>
-    <w:lsdException w:name="Table Columns 2" w:semiHidden="1" w:unhideWhenUsed="1"/>
-    <w:lsdException w:name="Table Columns 3" w:semiHidden="1" w:unhideWhenUsed="1"/>
-    <w:lsdException w:name="Table Columns 4" w:semiHidden="1" w:unhideWhenUsed="1"/>
-    <w:lsdException w:name="Table Columns 5" w:semiHidden="1" w:unhideWhenUsed="1"/>
-    <w:lsdException w:name="Table Grid 1" w:semiHidden="1" w:unhideWhenUsed="1"/>
-    <w:lsdException w:name="Table Grid 2" w:semiHidden="1" w:unhideWhenUsed="1"/>
-    <w:lsdException w:name="Table Grid 3" w:semiHidden="1" w:unhideWhenUsed="1"/>
-    <w:lsdException w:name="Table Grid 4" w:semiHidden="1" w:unhideWhenUsed="1"/>
-    <w:lsdException w:name="Table Grid 5" w:semiHidden="1" w:unhideWhenUsed="1"/>
-    <w:lsdException w:name="Table Grid 6" w:semiHidden="1" w:unhideWhenUsed="1"/>
-    <w:lsdException w:name="Table Grid 7" w:semiHidden="1" w:unhideWhenUsed="1"/>
-    <w:lsdException w:name="Table Grid 8" w:semiHidden="1" w:unhideWhenUsed="1"/>
-    <w:lsdException w:name="Table List 1" w:semiHidden="1" w:unhideWhenUsed="1"/>
-    <w:lsdException w:name="Table List 2" w:semiHidden="1" w:unhideWhenUsed="1"/>
-    <w:lsdException w:name="Table List 3" w:semiHidden="1" w:unhideWhenUsed="1"/>
-    <w:lsdException w:name="Table List 4" w:semiHidden="1" w:unhideWhenUsed="1"/>
-    <w:lsdException w:name="Table List 5" w:semiHidden="1" w:unhideWhenUsed="1"/>
-    <w:lsdException w:name="Table List 6" w:semiHidden="1" w:unhideWhenUsed="1"/>
-    <w:lsdException w:name="Table List 7" w:semiHidden="1" w:unhideWhenUsed="1"/>
-    <w:lsdException w:name="Table List 8" w:semiHidden="1" w:unhideWhenUsed="1"/>
-    <w:lsdException w:name="Table 3D effects 1" w:semiHidden="1" w:unhideWhenUsed="1"/>
-    <w:lsdException w:name="Table 3D effects 2" w:semiHidden="1" w:unhideWhenUsed="1"/>
-    <w:lsdException w:name="Table 3D effects 3" w:semiHidden="1" w:unhideWhenUsed="1"/>
-    <w:lsdException w:name="Table Contemporary" w:semiHidden="1" w:unhideWhenUsed="1"/>
-    <w:lsdException w:name="Table Elegant" w:semiHidden="1" w:unhideWhenUsed="1"/>
-    <w:lsdException w:name="Table Professional" w:semiHidden="1" w:unhideWhenUsed="1"/>
-    <w:lsdException w:name="Table Subtle 1" w:semiHidden="1" w:unhideWhenUsed="1"/>
-    <w:lsdException w:name="Table Subtle 2" w:semiHidden="1" w:unhideWhenUsed="1"/>
-    <w:lsdException w:name="Table Web 1" w:semiHidden="1" w:unhideWhenUsed="1"/>
-    <w:lsdException w:name="Table Web 2" w:semiHidden="1" w:unhideWhenUsed="1"/>
-    <w:lsdException w:name="Table Web 3" w:semiHidden="1" w:unhideWhenUsed="1"/>
-    <w:lsdException w:name="Balloon Text" w:semiHidden="1" w:unhideWhenUsed="1"/>
-    <w:lsdException w:name="Table Grid" w:uiPriority="39"/>
-    <w:lsdException w:name="Table Theme" w:semiHidden="1" w:unhideWhenUsed="1"/>
-    <w:lsdException w:name="Placeholder Text" w:semiHidden="1"/>
-    <w:lsdException w:name="No Spacing" w:uiPriority="1" w:qFormat="1"/>
-    <w:lsdException w:name="Light Shading" w:uiPriority="60"/>
-    <w:lsdException w:name="Light List" w:uiPriority="61"/>
-    <w:lsdException w:name="Light Grid" w:uiPriority="62"/>
-    <w:lsdException w:name="Medium Shading 1" w:uiPriority="63"/>
-    <w:lsdException w:name="Medium Shading 2" w:uiPriority="64"/>
-    <w:lsdException w:name="Medium List 1" w:uiPriority="65"/>
-    <w:lsdException w:name="Medium List 2" w:uiPriority="66"/>
-    <w:lsdException w:name="Medium Grid 1" w:uiPriority="67"/>
-    <w:lsdException w:name="Medium Grid 2" w:uiPriority="68"/>
-    <w:lsdException w:name="Medium Grid 3" w:uiPriority="69"/>
-    <w:lsdException w:name="Dark List" w:uiPriority="70"/>
-    <w:lsdException w:name="Colorful Shading" w:uiPriority="71"/>
-    <w:lsdException w:name="Colorful List" w:uiPriority="72"/>
-    <w:lsdException w:name="Colorful Grid" w:uiPriority="73"/>
-    <w:lsdException w:name="Light Shading Accent 1" w:uiPriority="60"/>
-    <w:lsdException w:name="Light List Accent 1" w:uiPriority="61"/>
-    <w:lsdException w:name="Light Grid Accent 1" w:uiPriority="62"/>
-    <w:lsdException w:name="Medium Shading 1 Accent 1" w:uiPriority="63"/>
-    <w:lsdException w:name="Medium Shading 2 Accent 1" w:uiPriority="64"/>
-    <w:lsdException w:name="Medium List 1 Accent 1" w:uiPriority="65"/>
-    <w:lsdException w:name="Revision" w:semiHidden="1"/>
-    <w:lsdException w:name="List Paragraph" w:uiPriority="34" w:qFormat="1"/>
-    <w:lsdException w:name="Quote" w:uiPriority="29" w:qFormat="1"/>
-    <w:lsdException w:name="Intense Quote" w:uiPriority="30" w:qFormat="1"/>
-    <w:lsdException w:name="Medium List 2 Accent 1" w:uiPriority="66"/>
-    <w:lsdException w:name="Medium Grid 1 Accent 1" w:uiPriority="67"/>
-    <w:lsdException w:name="Medium Grid 2 Accent 1" w:uiPriority="68"/>
-    <w:lsdException w:name="Medium Grid 3 Accent 1" w:uiPriority="69"/>
-    <w:lsdException w:name="Dark List Accent 1" w:uiPriority="70"/>
-    <w:lsdException w:name="Colorful Shading Accent 1" w:uiPriority="71"/>
-    <w:lsdException w:name="Colorful List Accent 1" w:uiPriority="72"/>
-    <w:lsdException w:name="Colorful Grid Accent 1" w:uiPriority="73"/>
-    <w:lsdException w:name="Light Shading Accent 2" w:uiPriority="60"/>
-    <w:lsdException w:name="Light List Accent 2" w:uiPriority="61"/>
-    <w:lsdException w:name="Light Grid Accent 2" w:uiPriority="62"/>
-    <w:lsdException w:name="Medium Shading 1 Accent 2" w:uiPriority="63"/>
-    <w:lsdException w:name="Medium Shading 2 Accent 2" w:uiPriority="64"/>
-    <w:lsdException w:name="Medium List 1 Accent 2" w:uiPriority="65"/>
-    <w:lsdException w:name="Medium List 2 Accent 2" w:uiPriority="66"/>
-    <w:lsdException w:name="Medium Grid 1 Accent 2" w:uiPriority="67"/>
-    <w:lsdException w:name="Medium Grid 2 Accent 2" w:uiPriority="68"/>
-    <w:lsdException w:name="Medium Grid 3 Accent 2" w:uiPriority="69"/>
-    <w:lsdException w:name="Dark List Accent 2" w:uiPriority="70"/>
-    <w:lsdException w:name="Colorful Shading Accent 2" w:uiPriority="71"/>
-    <w:lsdException w:name="Colorful List Accent 2" w:uiPriority="72"/>
-    <w:lsdException w:name="Colorful Grid Accent 2" w:uiPriority="73"/>
-    <w:lsdException w:name="Light Shading Accent 3" w:uiPriority="60"/>
-    <w:lsdException w:name="Light List Accent 3" w:uiPriority="61"/>
-    <w:lsdException w:name="Light Grid Accent 3" w:uiPriority="62"/>
-    <w:lsdException w:name="Medium Shading 1 Accent 3" w:uiPriority="63"/>
-    <w:lsdException w:name="Medium Shading 2 Accent 3" w:uiPriority="64"/>
-    <w:lsdException w:name="Medium List 1 Accent 3" w:uiPriority="65"/>
-    <w:lsdException w:name="Medium List 2 Accent 3" w:uiPriority="66"/>
-    <w:lsdException w:name="Medium Grid 1 Accent 3" w:uiPriority="67"/>
-    <w:lsdException w:name="Medium Grid 2 Accent 3" w:uiPriority="68"/>
-    <w:lsdException w:name="Medium Grid 3 Accent 3" w:uiPriority="69"/>
-    <w:lsdException w:name="Dark List Accent 3" w:uiPriority="70"/>
-    <w:lsdException w:name="Colorful Shading Accent 3" w:uiPriority="71"/>
-    <w:lsdException w:name="Colorful List Accent 3" w:uiPriority="72"/>
-    <w:lsdException w:name="Colorful Grid Accent 3" w:uiPriority="73"/>
-    <w:lsdException w:name="Light Shading Accent 4" w:uiPriority="60"/>
-    <w:lsdException w:name="Light List Accent 4" w:uiPriority="61"/>
-    <w:lsdException w:name="Light Grid Accent 4" w:uiPriority="62"/>
-    <w:lsdException w:name="Medium Shading 1 Accent 4" w:uiPriority="63"/>
-    <w:lsdException w:name="Medium Shading 2 Accent 4" w:uiPriority="64"/>
-    <w:lsdException w:name="Medium List 1 Accent 4" w:uiPriority="65"/>
-    <w:lsdException w:name="Medium List 2 Accent 4" w:uiPriority="66"/>
-    <w:lsdException w:name="Medium Grid 1 Accent 4" w:uiPriority="67"/>
-    <w:lsdException w:name="Medium Grid 2 Accent 4" w:uiPriority="68"/>
-    <w:lsdException w:name="Medium Grid 3 Accent 4" w:uiPriority="69"/>
-    <w:lsdException w:name="Dark List Accent 4" w:uiPriority="70"/>
-    <w:lsdException w:name="Colorful Shading Accent 4" w:uiPriority="71"/>
-    <w:lsdException w:name="Colorful List Accent 4" w:uiPriority="72"/>
-    <w:lsdException w:name="Colorful Grid Accent 4" w:uiPriority="73"/>
-    <w:lsdException w:name="Light Shading Accent 5" w:uiPriority="60"/>
-    <w:lsdException w:name="Light List Accent 5" w:uiPriority="61"/>
-    <w:lsdException w:name="Light Grid Accent 5" w:uiPriority="62"/>
-    <w:lsdException w:name="Medium Shading 1 Accent 5" w:uiPriority="63"/>
-    <w:lsdException w:name="Medium Shading 2 Accent 5" w:uiPriority="64"/>
-    <w:lsdException w:name="Medium List 1 Accent 5" w:uiPriority="65"/>
-    <w:lsdException w:name="Medium List 2 Accent 5" w:uiPriority="66"/>
-    <w:lsdException w:name="Medium Grid 1 Accent 5" w:uiPriority="67"/>
-    <w:lsdException w:name="Medium Grid 2 Accent 5" w:uiPriority="68"/>
-    <w:lsdException w:name="Medium Grid 3 Accent 5" w:uiPriority="69"/>
-    <w:lsdException w:name="Dark List Accent 5" w:uiPriority="70"/>
-    <w:lsdException w:name="Colorful Shading Accent 5" w:uiPriority="71"/>
-    <w:lsdException w:name="Colorful List Accent 5" w:uiPriority="72"/>
-    <w:lsdException w:name="Colorful Grid Accent 5" w:uiPriority="73"/>
-    <w:lsdException w:name="Light Shading Accent 6" w:uiPriority="60"/>
-    <w:lsdException w:name="Light List Accent 6" w:uiPriority="61"/>
-    <w:lsdException w:name="Light Grid Accent 6" w:uiPriority="62"/>
-    <w:lsdException w:name="Medium Shading 1 Accent 6" w:uiPriority="63"/>
-    <w:lsdException w:name="Medium Shading 2 Accent 6" w:uiPriority="64"/>
-    <w:lsdException w:name="Medium List 1 Accent 6" w:uiPriority="65"/>
-    <w:lsdException w:name="Medium List 2 Accent 6" w:uiPriority="66"/>
-    <w:lsdException w:name="Medium Grid 1 Accent 6" w:uiPriority="67"/>
-    <w:lsdException w:name="Medium Grid 2 Accent 6" w:uiPriority="68"/>
-    <w:lsdException w:name="Medium Grid 3 Accent 6" w:uiPriority="69"/>
-    <w:lsdException w:name="Dark List Accent 6" w:uiPriority="70"/>
-    <w:lsdException w:name="Colorful Shading Accent 6" w:uiPriority="71"/>
-    <w:lsdException w:name="Colorful List Accent 6" w:uiPriority="72"/>
-    <w:lsdException w:name="Colorful Grid Accent 6" w:uiPriority="73"/>
-    <w:lsdException w:name="Subtle Emphasis" w:uiPriority="19" w:qFormat="1"/>
-    <w:lsdException w:name="Intense Emphasis" w:uiPriority="21" w:qFormat="1"/>
-    <w:lsdException w:name="Subtle Reference" w:uiPriority="31" w:qFormat="1"/>
-    <w:lsdException w:name="Intense Reference" w:uiPriority="32" w:qFormat="1"/>
-    <w:lsdException w:name="Book Title" w:uiPriority="33" w:qFormat="1"/>
-    <w:lsdException w:name="Bibliography" w:semiHidden="1" w:uiPriority="37" w:unhideWhenUsed="1"/>
-    <w:lsdException w:name="TOC Heading" w:semiHidden="1" w:uiPriority="39" w:unhideWhenUsed="1" w:qFormat="1"/>
-    <w:lsdException w:name="Plain Table 1" w:uiPriority="41"/>
-    <w:lsdException w:name="Plain Table 2" w:uiPriority="42"/>
-    <w:lsdException w:name="Plain Table 3" w:uiPriority="43"/>
-    <w:lsdException w:name="Plain Table 4" w:uiPriority="44"/>
-    <w:lsdException w:name="Plain Table 5" w:uiPriority="45"/>
-    <w:lsdException w:name="Grid Table Light" w:uiPriority="40"/>
-    <w:lsdException w:name="Grid Table 1 Light" w:uiPriority="46"/>
-    <w:lsdException w:name="Grid Table 2" w:uiPriority="47"/>
-    <w:lsdException w:name="Grid Table 3" w:uiPriority="48"/>
-    <w:lsdException w:name="Grid Table 4" w:uiPriority="49"/>
-    <w:lsdException w:name="Grid Table 5 Dark" w:uiPriority="50"/>
-    <w:lsdException w:name="Grid Table 6 Colorful" w:uiPriority="51"/>
-    <w:lsdException w:name="Grid Table 7 Colorful" w:uiPriority="52"/>
-    <w:lsdException w:name="Grid Table 1 Light Accent 1" w:uiPriority="46"/>
-    <w:lsdException w:name="Grid Table 2 Accent 1" w:uiPriority="47"/>
-    <w:lsdException w:name="Grid Table 3 Accent 1" w:uiPriority="48"/>
-    <w:lsdException w:name="Grid Table 4 Accent 1" w:uiPriority="49"/>
-    <w:lsdException w:name="Grid Table 5 Dark Accent 1" w:uiPriority="50"/>
-    <w:lsdException w:name="Grid Table 6 Colorful Accent 1" w:uiPriority="51"/>
-    <w:lsdException w:name="Grid Table 7 Colorful Accent 1" w:uiPriority="52"/>
-    <w:lsdException w:name="Grid Table 1 Light Accent 2" w:uiPriority="46"/>
-    <w:lsdException w:name="Grid Table 2 Accent 2" w:uiPriority="47"/>
-    <w:lsdException w:name="Grid Table 3 Accent 2" w:uiPriority="48"/>
-    <w:lsdException w:name="Grid Table 4 Accent 2" w:uiPriority="49"/>
-    <w:lsdException w:name="Grid Table 5 Dark Accent 2" w:uiPriority="50"/>
-    <w:lsdException w:name="Grid Table 6 Colorful Accent 2" w:uiPriority="51"/>
-    <w:lsdException w:name="Grid Table 7 Colorful Accent 2" w:uiPriority="52"/>
-    <w:lsdException w:name="Grid Table 1 Light Accent 3" w:uiPriority="46"/>
-    <w:lsdException w:name="Grid Table 2 Accent 3" w:uiPriority="47"/>
-    <w:lsdException w:name="Grid Table 3 Accent 3" w:uiPriority="48"/>
-    <w:lsdException w:name="Grid Table 4 Accent 3" w:uiPriority="49"/>
-    <w:lsdException w:name="Grid Table 5 Dark Accent 3" w:uiPriority="50"/>
-    <w:lsdException w:name="Grid Table 6 Colorful Accent 3" w:uiPriority="51"/>
-    <w:lsdException w:name="Grid Table 7 Colorful Accent 3" w:uiPriority="52"/>
-    <w:lsdException w:name="Grid Table 1 Light Accent 4" w:uiPriority="46"/>
-    <w:lsdException w:name="Grid Table 2 Accent 4" w:uiPriority="47"/>
-    <w:lsdException w:name="Grid Table 3 Accent 4" w:uiPriority="48"/>
-    <w:lsdException w:name="Grid Table 4 Accent 4" w:uiPriority="49"/>
-    <w:lsdException w:name="Grid Table 5 Dark Accent 4" w:uiPriority="50"/>
-    <w:lsdException w:name="Grid Table 6 Colorful Accent 4" w:uiPriority="51"/>
-    <w:lsdException w:name="Grid Table 7 Colorful Accent 4" w:uiPriority="52"/>
-    <w:lsdException w:name="Grid Table 1 Light Accent 5" w:uiPriority="46"/>
-    <w:lsdException w:name="Grid Table 2 Accent 5" w:uiPriority="47"/>
-    <w:lsdException w:name="Grid Table 3 Accent 5" w:uiPriority="48"/>
-    <w:lsdException w:name="Grid Table 4 Accent 5" w:uiPriority="49"/>
-    <w:lsdException w:name="Grid Table 5 Dark Accent 5" w:uiPriority="50"/>
-    <w:lsdException w:name="Grid Table 6 Colorful Accent 5" w:uiPriority="51"/>
-    <w:lsdException w:name="Grid Table 7 Colorful Accent 5" w:uiPriority="52"/>
-    <w:lsdException w:name="Grid Table 1 Light Accent 6" w:uiPriority="46"/>
-    <w:lsdException w:name="Grid Table 2 Accent 6" w:uiPriority="47"/>
-    <w:lsdException w:name="Grid Table 3 Accent 6" w:uiPriority="48"/>
-    <w:lsdException w:name="Grid Table 4 Accent 6" w:uiPriority="49"/>
-    <w:lsdException w:name="Grid Table 5 Dark Accent 6" w:uiPriority="50"/>
-    <w:lsdException w:name="Grid Table 6 Colorful Accent 6" w:uiPriority="51"/>
-    <w:lsdException w:name="Grid Table 7 Colorful Accent 6" w:uiPriority="52"/>
-    <w:lsdException w:name="List Table 1 Light" w:uiPriority="46"/>
-    <w:lsdException w:name="List Table 2" w:uiPriority="47"/>
-    <w:lsdException w:name="List Table 3" w:uiPriority="48"/>
-    <w:lsdException w:name="List Table 4" w:uiPriority="49"/>
-    <w:lsdException w:name="List Table 5 Dark" w:uiPriority="50"/>
-    <w:lsdException w:name="List Table 6 Colorful" w:uiPriority="51"/>
-    <w:lsdException w:name="List Table 7 Colorful" w:uiPriority="52"/>
-    <w:lsdException w:name="List Table 1 Light Accent 1" w:uiPriority="46"/>
-    <w:lsdException w:name="List Table 2 Accent 1" w:uiPriority="47"/>
-    <w:lsdException w:name="List Table 3 Accent 1" w:uiPriority="48"/>
-    <w:lsdException w:name="List Table 4 Accent 1" w:uiPriority="49"/>
-    <w:lsdException w:name="List Table 5 Dark Accent 1" w:uiPriority="50"/>
-    <w:lsdException w:name="List Table 6 Colorful Accent 1" w:uiPriority="51"/>
-    <w:lsdException w:name="List Table 7 Colorful Accent 1" w:uiPriority="52"/>
-    <w:lsdException w:name="List Table 1 Light Accent 2" w:uiPriority="46"/>
-    <w:lsdException w:name="List Table 2 Accent 2" w:uiPriority="47"/>
-    <w:lsdException w:name="List Table 3 Accent 2" w:uiPriority="48"/>
-    <w:lsdException w:name="List Table 4 Accent 2" w:uiPriority="49"/>
-    <w:lsdException w:name="List Table 5 Dark Accent 2" w:uiPriority="50"/>
-    <w:lsdException w:name="List Table 6 Colorful Accent 2" w:uiPriority="51"/>
-    <w:lsdException w:name="List Table 7 Colorful Accent 2" w:uiPriority="52"/>
-    <w:lsdException w:name="List Table 1 Light Accent 3" w:uiPriority="46"/>
-    <w:lsdException w:name="List Table 2 Accent 3" w:uiPriority="47"/>
-    <w:lsdException w:name="List Table 3 Accent 3" w:uiPriority="48"/>
-    <w:lsdException w:name="List Table 4 Accent 3" w:uiPriority="49"/>
-    <w:lsdException w:name="List Table 5 Dark Accent 3" w:uiPriority="50"/>
-    <w:lsdException w:name="List Table 6 Colorful Accent 3" w:uiPriority="51"/>
-    <w:lsdException w:name="List Table 7 Colorful Accent 3" w:uiPriority="52"/>
-    <w:lsdException w:name="List Table 1 Light Accent 4" w:uiPriority="46"/>
-    <w:lsdException w:name="List Table 2 Accent 4" w:uiPriority="47"/>
-    <w:lsdException w:name="List Table 3 Accent 4" w:uiPriority="48"/>
-    <w:lsdException w:name="List Table 4 Accent 4" w:uiPriority="49"/>
-    <w:lsdException w:name="List Table 5 Dark Accent 4" w:uiPriority="50"/>
-    <w:lsdException w:name="List Table 6 Colorful Accent 4" w:uiPriority="51"/>
-    <w:lsdException w:name="List Table 7 Colorful Accent 4" w:uiPriority="52"/>
-    <w:lsdException w:name="List Table 1 Light Accent 5" w:uiPriority="46"/>
-    <w:lsdException w:name="List Table 2 Accent 5" w:uiPriority="47"/>
-    <w:lsdException w:name="List Table 3 Accent 5" w:uiPriority="48"/>
-    <w:lsdException w:name="List Table 4 Accent 5" w:uiPriority="49"/>
-    <w:lsdException w:name="List Table 5 Dark Accent 5" w:uiPriority="50"/>
-    <w:lsdException w:name="List Table 6 Colorful Accent 5" w:uiPriority="51"/>
-    <w:lsdException w:name="List Table 7 Colorful Accent 5" w:uiPriority="52"/>
-    <w:lsdException w:name="List Table 1 Light Accent 6" w:uiPriority="46"/>
-    <w:lsdException w:name="List Table 2 Accent 6" w:uiPriority="47"/>
-    <w:lsdException w:name="List Table 3 Accent 6" w:uiPriority="48"/>
-    <w:lsdException w:name="List Table 4 Accent 6" w:uiPriority="49"/>
-    <w:lsdException w:name="List Table 5 Dark Accent 6" w:uiPriority="50"/>
-    <w:lsdException w:name="List Table 6 Colorful Accent 6" w:uiPriority="51"/>
-    <w:lsdException w:name="List Table 7 Colorful Accent 6" w:uiPriority="52"/>
+  <w:latentStyles w:defLockedState="0" w:defUIPriority="99" w:defSemiHidden="1" w:defUnhideWhenUsed="1" w:defQFormat="0" w:count="267">
+    <w:lsdException w:name="Normal" w:semiHidden="0" w:uiPriority="0" w:unhideWhenUsed="0" w:qFormat="1"/>
+    <w:lsdException w:name="heading 1" w:semiHidden="0" w:uiPriority="9" w:unhideWhenUsed="0" w:qFormat="1"/>
+    <w:lsdException w:name="heading 2" w:uiPriority="9" w:qFormat="1"/>
+    <w:lsdException w:name="heading 3" w:uiPriority="9" w:qFormat="1"/>
+    <w:lsdException w:name="heading 4" w:uiPriority="9" w:qFormat="1"/>
+    <w:lsdException w:name="heading 5" w:uiPriority="9" w:qFormat="1"/>
+    <w:lsdException w:name="heading 6" w:uiPriority="9" w:qFormat="1"/>
+    <w:lsdException w:name="heading 7" w:uiPriority="9" w:qFormat="1"/>
+    <w:lsdException w:name="heading 8" w:uiPriority="9" w:qFormat="1"/>
+    <w:lsdException w:name="heading 9" w:uiPriority="9" w:qFormat="1"/>
+    <w:lsdException w:name="toc 1" w:uiPriority="39"/>
+    <w:lsdException w:name="toc 2" w:uiPriority="39"/>
+    <w:lsdException w:name="toc 3" w:uiPriority="39"/>
+    <w:lsdException w:name="toc 4" w:uiPriority="39"/>
+    <w:lsdException w:name="toc 5" w:uiPriority="39"/>
+    <w:lsdException w:name="toc 6" w:uiPriority="39"/>
+    <w:lsdException w:name="toc 7" w:uiPriority="39"/>
+    <w:lsdException w:name="toc 8" w:uiPriority="39"/>
+    <w:lsdException w:name="toc 9" w:uiPriority="39"/>
+    <w:lsdException w:name="caption" w:uiPriority="35" w:qFormat="1"/>
+    <w:lsdException w:name="Title" w:semiHidden="0" w:uiPriority="10" w:unhideWhenUsed="0" w:qFormat="1"/>
+    <w:lsdException w:name="Default Paragraph Font" w:uiPriority="1"/>
+    <w:lsdException w:name="Subtitle" w:semiHidden="0" w:uiPriority="11" w:unhideWhenUsed="0" w:qFormat="1"/>
+    <w:lsdException w:name="Strong" w:semiHidden="0" w:uiPriority="22" w:unhideWhenUsed="0" w:qFormat="1"/>
+    <w:lsdException w:name="Emphasis" w:semiHidden="0" w:uiPriority="20" w:unhideWhenUsed="0" w:qFormat="1"/>
+    <w:lsdException w:name="Table Grid" w:semiHidden="0" w:uiPriority="39" w:unhideWhenUsed="0"/>
+    <w:lsdException w:name="Placeholder Text" w:unhideWhenUsed="0"/>
+    <w:lsdException w:name="No Spacing" w:semiHidden="0" w:uiPriority="1" w:unhideWhenUsed="0" w:qFormat="1"/>
+    <w:lsdException w:name="Light Shading" w:semiHidden="0" w:uiPriority="60" w:unhideWhenUsed="0"/>
+    <w:lsdException w:name="Light List" w:semiHidden="0" w:uiPriority="61" w:unhideWhenUsed="0"/>
+    <w:lsdException w:name="Light Grid" w:semiHidden="0" w:uiPriority="62" w:unhideWhenUsed="0"/>
+    <w:lsdException w:name="Medium Shading 1" w:semiHidden="0" w:uiPriority="63" w:unhideWhenUsed="0"/>
+    <w:lsdException w:name="Medium Shading 2" w:semiHidden="0" w:uiPriority="64" w:unhideWhenUsed="0"/>
+    <w:lsdException w:name="Medium List 1" w:semiHidden="0" w:uiPriority="65" w:unhideWhenUsed="0"/>
+    <w:lsdException w:name="Medium List 2" w:semiHidden="0" w:uiPriority="66" w:unhideWhenUsed="0"/>
+    <w:lsdException w:name="Medium Grid 1" w:semiHidden="0" w:uiPriority="67" w:unhideWhenUsed="0"/>
+    <w:lsdException w:name="Medium Grid 2" w:semiHidden="0" w:uiPriority="68" w:unhideWhenUsed="0"/>
+    <w:lsdException w:name="Medium Grid 3" w:semiHidden="0" w:uiPriority="69" w:unhideWhenUsed="0"/>
+    <w:lsdException w:name="Dark List" w:semiHidden="0" w:uiPriority="70" w:unhideWhenUsed="0"/>
+    <w:lsdException w:name="Colorful Shading" w:semiHidden="0" w:uiPriority="71" w:unhideWhenUsed="0"/>
+    <w:lsdException w:name="Colorful List" w:semiHidden="0" w:uiPriority="72" w:unhideWhenUsed="0"/>
+    <w:lsdException w:name="Colorful Grid" w:semiHidden="0" w:uiPriority="73" w:unhideWhenUsed="0"/>
+    <w:lsdException w:name="Light Shading Accent 1" w:semiHidden="0" w:uiPriority="60" w:unhideWhenUsed="0"/>
+    <w:lsdException w:name="Light List Accent 1" w:semiHidden="0" w:uiPriority="61" w:unhideWhenUsed="0"/>
+    <w:lsdException w:name="Light Grid Accent 1" w:semiHidden="0" w:uiPriority="62" w:unhideWhenUsed="0"/>
+    <w:lsdException w:name="Medium Shading 1 Accent 1" w:semiHidden="0" w:uiPriority="63" w:unhideWhenUsed="0"/>
+    <w:lsdException w:name="Medium Shading 2 Accent 1" w:semiHidden="0" w:uiPriority="64" w:unhideWhenUsed="0"/>
+    <w:lsdException w:name="Medium List 1 Accent 1" w:semiHidden="0" w:uiPriority="65" w:unhideWhenUsed="0"/>
+    <w:lsdException w:name="Revision" w:unhideWhenUsed="0"/>
+    <w:lsdException w:name="List Paragraph" w:semiHidden="0" w:uiPriority="34" w:unhideWhenUsed="0" w:qFormat="1"/>
+    <w:lsdException w:name="Quote" w:semiHidden="0" w:uiPriority="29" w:unhideWhenUsed="0" w:qFormat="1"/>
+    <w:lsdException w:name="Intense Quote" w:semiHidden="0" w:uiPriority="30" w:unhideWhenUsed="0" w:qFormat="1"/>
+    <w:lsdException w:name="Medium List 2 Accent 1" w:semiHidden="0" w:uiPriority="66" w:unhideWhenUsed="0"/>
+    <w:lsdException w:name="Medium Grid 1 Accent 1" w:semiHidden="0" w:uiPriority="67" w:unhideWhenUsed="0"/>
+    <w:lsdException w:name="Medium Grid 2 Accent 1" w:semiHidden="0" w:uiPriority="68" w:unhideWhenUsed="0"/>
+    <w:lsdException w:name="Medium Grid 3 Accent 1" w:semiHidden="0" w:uiPriority="69" w:unhideWhenUsed="0"/>
+    <w:lsdException w:name="Dark List Accent 1" w:semiHidden="0" w:uiPriority="70" w:unhideWhenUsed="0"/>
+    <w:lsdException w:name="Colorful Shading Accent 1" w:semiHidden="0" w:uiPriority="71" w:unhideWhenUsed="0"/>
+    <w:lsdException w:name="Colorful List Accent 1" w:semiHidden="0" w:uiPriority="72" w:unhideWhenUsed="0"/>
+    <w:lsdException w:name="Colorful Grid Accent 1" w:semiHidden="0" w:uiPriority="73" w:unhideWhenUsed="0"/>
+    <w:lsdException w:name="Light Shading Accent 2" w:semiHidden="0" w:uiPriority="60" w:unhideWhenUsed="0"/>
+    <w:lsdException w:name="Light List Accent 2" w:semiHidden="0" w:uiPriority="61" w:unhideWhenUsed="0"/>
+    <w:lsdException w:name="Light Grid Accent 2" w:semiHidden="0" w:uiPriority="62" w:unhideWhenUsed="0"/>
+    <w:lsdException w:name="Medium Shading 1 Accent 2" w:semiHidden="0" w:uiPriority="63" w:unhideWhenUsed="0"/>
+    <w:lsdException w:name="Medium Shading 2 Accent 2" w:semiHidden="0" w:uiPriority="64" w:unhideWhenUsed="0"/>
+    <w:lsdException w:name="Medium List 1 Accent 2" w:semiHidden="0" w:uiPriority="65" w:unhideWhenUsed="0"/>
+    <w:lsdException w:name="Medium List 2 Accent 2" w:semiHidden="0" w:uiPriority="66" w:unhideWhenUsed="0"/>
+    <w:lsdException w:name="Medium Grid 1 Accent 2" w:semiHidden="0" w:uiPriority="67" w:unhideWhenUsed="0"/>
+    <w:lsdException w:name="Medium Grid 2 Accent 2" w:semiHidden="0" w:uiPriority="68" w:unhideWhenUsed="0"/>
+    <w:lsdException w:name="Medium Grid 3 Accent 2" w:semiHidden="0" w:uiPriority="69" w:unhideWhenUsed="0"/>
+    <w:lsdException w:name="Dark List Accent 2" w:semiHidden="0" w:uiPriority="70" w:unhideWhenUsed="0"/>
+    <w:lsdException w:name="Colorful Shading Accent 2" w:semiHidden="0" w:uiPriority="71" w:unhideWhenUsed="0"/>
+    <w:lsdException w:name="Colorful List Accent 2" w:semiHidden="0" w:uiPriority="72" w:unhideWhenUsed="0"/>
+    <w:lsdException w:name="Colorful Grid Accent 2" w:semiHidden="0" w:uiPriority="73" w:unhideWhenUsed="0"/>
+    <w:lsdException w:name="Light Shading Accent 3" w:semiHidden="0" w:uiPriority="60" w:unhideWhenUsed="0"/>
+    <w:lsdException w:name="Light List Accent 3" w:semiHidden="0" w:uiPriority="61" w:unhideWhenUsed="0"/>
+    <w:lsdException w:name="Light Grid Accent 3" w:semiHidden="0" w:uiPriority="62" w:unhideWhenUsed="0"/>
+    <w:lsdException w:name="Medium Shading 1 Accent 3" w:semiHidden="0" w:uiPriority="63" w:unhideWhenUsed="0"/>
+    <w:lsdException w:name="Medium Shading 2 Accent 3" w:semiHidden="0" w:uiPriority="64" w:unhideWhenUsed="0"/>
+    <w:lsdException w:name="Medium List 1 Accent 3" w:semiHidden="0" w:uiPriority="65" w:unhideWhenUsed="0"/>
+    <w:lsdException w:name="Medium List 2 Accent 3" w:semiHidden="0" w:uiPriority="66" w:unhideWhenUsed="0"/>
+    <w:lsdException w:name="Medium Grid 1 Accent 3" w:semiHidden="0" w:uiPriority="67" w:unhideWhenUsed="0"/>
+    <w:lsdException w:name="Medium Grid 2 Accent 3" w:semiHidden="0" w:uiPriority="68" w:unhideWhenUsed="0"/>
+    <w:lsdException w:name="Medium Grid 3 Accent 3" w:semiHidden="0" w:uiPriority="69" w:unhideWhenUsed="0"/>
+    <w:lsdException w:name="Dark List Accent 3" w:semiHidden="0" w:uiPriority="70" w:unhideWhenUsed="0"/>
+    <w:lsdException w:name="Colorful Shading Accent 3" w:semiHidden="0" w:uiPriority="71" w:unhideWhenUsed="0"/>
+    <w:lsdException w:name="Colorful List Accent 3" w:semiHidden="0" w:uiPriority="72" w:unhideWhenUsed="0"/>
+    <w:lsdException w:name="Colorful Grid Accent 3" w:semiHidden="0" w:uiPriority="73" w:unhideWhenUsed="0"/>
+    <w:lsdException w:name="Light Shading Accent 4" w:semiHidden="0" w:uiPriority="60" w:unhideWhenUsed="0"/>
+    <w:lsdException w:name="Light List Accent 4" w:semiHidden="0" w:uiPriority="61" w:unhideWhenUsed="0"/>
+    <w:lsdException w:name="Light Grid Accent 4" w:semiHidden="0" w:uiPriority="62" w:unhideWhenUsed="0"/>
+    <w:lsdException w:name="Medium Shading 1 Accent 4" w:semiHidden="0" w:uiPriority="63" w:unhideWhenUsed="0"/>
+    <w:lsdException w:name="Medium Shading 2 Accent 4" w:semiHidden="0" w:uiPriority="64" w:unhideWhenUsed="0"/>
+    <w:lsdException w:name="Medium List 1 Accent 4" w:semiHidden="0" w:uiPriority="65" w:unhideWhenUsed="0"/>
+    <w:lsdException w:name="Medium List 2 Accent 4" w:semiHidden="0" w:uiPriority="66" w:unhideWhenUsed="0"/>
+    <w:lsdException w:name="Medium Grid 1 Accent 4" w:semiHidden="0" w:uiPriority="67" w:unhideWhenUsed="0"/>
+    <w:lsdException w:name="Medium Grid 2 Accent 4" w:semiHidden="0" w:uiPriority="68" w:unhideWhenUsed="0"/>
+    <w:lsdException w:name="Medium Grid 3 Accent 4" w:semiHidden="0" w:uiPriority="69" w:unhideWhenUsed="0"/>
+    <w:lsdException w:name="Dark List Accent 4" w:semiHidden="0" w:uiPriority="70" w:unhideWhenUsed="0"/>
+    <w:lsdException w:name="Colorful Shading Accent 4" w:semiHidden="0" w:uiPriority="71" w:unhideWhenUsed="0"/>
+    <w:lsdException w:name="Colorful List Accent 4" w:semiHidden="0" w:uiPriority="72" w:unhideWhenUsed="0"/>
+    <w:lsdException w:name="Colorful Grid Accent 4" w:semiHidden="0" w:uiPriority="73" w:unhideWhenUsed="0"/>
+    <w:lsdException w:name="Light Shading Accent 5" w:semiHidden="0" w:uiPriority="60" w:unhideWhenUsed="0"/>
+    <w:lsdException w:name="Light List Accent 5" w:semiHidden="0" w:uiPriority="61" w:unhideWhenUsed="0"/>
+    <w:lsdException w:name="Light Grid Accent 5" w:semiHidden="0" w:uiPriority="62" w:unhideWhenUsed="0"/>
+    <w:lsdException w:name="Medium Shading 1 Accent 5" w:semiHidden="0" w:uiPriority="63" w:unhideWhenUsed="0"/>
+    <w:lsdException w:name="Medium Shading 2 Accent 5" w:semiHidden="0" w:uiPriority="64" w:unhideWhenUsed="0"/>
+    <w:lsdException w:name="Medium List 1 Accent 5" w:semiHidden="0" w:uiPriority="65" w:unhideWhenUsed="0"/>
+    <w:lsdException w:name="Medium List 2 Accent 5" w:semiHidden="0" w:uiPriority="66" w:unhideWhenUsed="0"/>
+    <w:lsdException w:name="Medium Grid 1 Accent 5" w:semiHidden="0" w:uiPriority="67" w:unhideWhenUsed="0"/>
+    <w:lsdException w:name="Medium Grid 2 Accent 5" w:semiHidden="0" w:uiPriority="68" w:unhideWhenUsed="0"/>
+    <w:lsdException w:name="Medium Grid 3 Accent 5" w:semiHidden="0" w:uiPriority="69" w:unhideWhenUsed="0"/>
+    <w:lsdException w:name="Dark List Accent 5" w:semiHidden="0" w:uiPriority="70" w:unhideWhenUsed="0"/>
+    <w:lsdException w:name="Colorful Shading Accent 5" w:semiHidden="0" w:uiPriority="71" w:unhideWhenUsed="0"/>
+    <w:lsdException w:name="Colorful List Accent 5" w:semiHidden="0" w:uiPriority="72" w:unhideWhenUsed="0"/>
+    <w:lsdException w:name="Colorful Grid Accent 5" w:semiHidden="0" w:uiPriority="73" w:unhideWhenUsed="0"/>
+    <w:lsdException w:name="Light Shading Accent 6" w:semiHidden="0" w:uiPriority="60" w:unhideWhenUsed="0"/>
+    <w:lsdException w:name="Light List Accent 6" w:semiHidden="0" w:uiPriority="61" w:unhideWhenUsed="0"/>
+    <w:lsdException w:name="Light Grid Accent 6" w:semiHidden="0" w:uiPriority="62" w:unhideWhenUsed="0"/>
+    <w:lsdException w:name="Medium Shading 1 Accent 6" w:semiHidden="0" w:uiPriority="63" w:unhideWhenUsed="0"/>
+    <w:lsdException w:name="Medium Shading 2 Accent 6" w:semiHidden="0" w:uiPriority="64" w:unhideWhenUsed="0"/>
+    <w:lsdException w:name="Medium List 1 Accent 6" w:semiHidden="0" w:uiPriority="65" w:unhideWhenUsed="0"/>
+    <w:lsdException w:name="Medium List 2 Accent 6" w:semiHidden="0" w:uiPriority="66" w:unhideWhenUsed="0"/>
+    <w:lsdException w:name="Medium Grid 1 Accent 6" w:semiHidden="0" w:uiPriority="67" w:unhideWhenUsed="0"/>
+    <w:lsdException w:name="Medium Grid 2 Accent 6" w:semiHidden="0" w:uiPriority="68" w:unhideWhenUsed="0"/>
+    <w:lsdException w:name="Medium Grid 3 Accent 6" w:semiHidden="0" w:uiPriority="69" w:unhideWhenUsed="0"/>
+    <w:lsdException w:name="Dark List Accent 6" w:semiHidden="0" w:uiPriority="70" w:unhideWhenUsed="0"/>
+    <w:lsdException w:name="Colorful Shading Accent 6" w:semiHidden="0" w:uiPriority="71" w:unhideWhenUsed="0"/>
+    <w:lsdException w:name="Colorful List Accent 6" w:semiHidden="0" w:uiPriority="72" w:unhideWhenUsed="0"/>
+    <w:lsdException w:name="Colorful Grid Accent 6" w:semiHidden="0" w:uiPriority="73" w:unhideWhenUsed="0"/>
+    <w:lsdException w:name="Subtle Emphasis" w:semiHidden="0" w:uiPriority="19" w:unhideWhenUsed="0" w:qFormat="1"/>
+    <w:lsdException w:name="Intense Emphasis" w:semiHidden="0" w:uiPriority="21" w:unhideWhenUsed="0" w:qFormat="1"/>
+    <w:lsdException w:name="Subtle Reference" w:semiHidden="0" w:uiPriority="31" w:unhideWhenUsed="0" w:qFormat="1"/>
+    <w:lsdException w:name="Intense Reference" w:semiHidden="0" w:uiPriority="32" w:unhideWhenUsed="0" w:qFormat="1"/>
+    <w:lsdException w:name="Book Title" w:semiHidden="0" w:uiPriority="33" w:unhideWhenUsed="0" w:qFormat="1"/>
+    <w:lsdException w:name="Bibliography" w:uiPriority="37"/>
+    <w:lsdException w:name="TOC Heading" w:uiPriority="39" w:qFormat="1"/>
   </w:latentStyles>
   <w:style w:type="paragraph" w:default="1" w:styleId="Standard">
     <w:name w:val="Normal"/>
     <w:qFormat/>
+    <w:rsid w:val="005A6AE6"/>
   </w:style>
   <w:style w:type="paragraph" w:styleId="berschrift1">
     <w:name w:val="heading 1"/>
@@ -1003,6 +852,7 @@
     <w:uiPriority w:val="99"/>
     <w:semiHidden/>
     <w:unhideWhenUsed/>
+    <w:qFormat/>
     <w:tblPr>
       <w:tblInd w:w="0" w:type="dxa"/>
       <w:tblCellMar>
@@ -1078,7 +928,7 @@
     </a:clrScheme>
     <a:fontScheme name="Larissa">
       <a:majorFont>
-        <a:latin typeface="Calibri Light" panose="020F0302020204030204"/>
+        <a:latin typeface="Calibri Light"/>
         <a:ea typeface=""/>
         <a:cs typeface=""/>
         <a:font script="Jpan" typeface="ＭＳ ゴシック"/>
@@ -1113,7 +963,7 @@
         <a:font script="Geor" typeface="Sylfaen"/>
       </a:majorFont>
       <a:minorFont>
-        <a:latin typeface="Calibri" panose="020F0502020204030204"/>
+        <a:latin typeface="Calibri"/>
         <a:ea typeface=""/>
         <a:cs typeface=""/>
         <a:font script="Jpan" typeface="ＭＳ 明朝"/>
@@ -1290,7 +1140,7 @@
   <a:extraClrSchemeLst/>
   <a:extLst>
     <a:ext uri="{05A4C25C-085E-4340-85A3-A5531E510DB2}">
-      <thm15:themeFamily xmlns:thm15="http://schemas.microsoft.com/office/thememl/2012/main" name="Office Theme" id="{62F939B6-93AF-4DB8-9C6B-D6C7DFDC589F}" vid="{4A3C46E8-61CC-4603-A589-7422A47A8E4A}"/>
+      <thm15:themeFamily xmlns="" xmlns:thm15="http://schemas.microsoft.com/office/thememl/2012/main" name="Office Theme" id="{62F939B6-93AF-4DB8-9C6B-D6C7DFDC589F}" vid="{4A3C46E8-61CC-4603-A589-7422A47A8E4A}"/>
     </a:ext>
   </a:extLst>
 </a:theme>

</xml_diff>